<commit_message>
Feuille de style V2
</commit_message>
<xml_diff>
--- a/Feuille_de_style_import.docx
+++ b/Feuille_de_style_import.docx
@@ -4,7 +4,6 @@
   <w:body>
     <w:p>
       <w:proofErr w:type="spellStart"/>
-      <w:proofErr w:type="gramStart"/>
       <w:r>
         <w:rPr>
           <w:rFonts w:ascii="Times New Roman" w:hAnsi="Times New Roman"/>
@@ -13,65 +12,71 @@
         <w:t>creator</w:t>
       </w:r>
       <w:proofErr w:type="spellEnd"/>
-      <w:proofErr w:type="gramEnd"/>
       <w:r>
         <w:rPr>
           <w:rFonts w:ascii="Times New Roman" w:hAnsi="Times New Roman"/>
           <w:sz w:val="20"/>
         </w:rPr>
-        <w:t> :  Marigny</w:t>
-      </w:r>
-    </w:p>
-    <w:p>
-      <w:proofErr w:type="spellStart"/>
-      <w:proofErr w:type="gramStart"/>
+        <w:t xml:space="preserve"> :  </w:t>
+      </w:r>
       <w:r>
         <w:rPr>
           <w:rFonts w:ascii="Times New Roman" w:hAnsi="Times New Roman"/>
           <w:sz w:val="20"/>
         </w:rPr>
-        <w:t>title</w:t>
-      </w:r>
-      <w:proofErr w:type="spellEnd"/>
-      <w:proofErr w:type="gramEnd"/>
+        <w:t>NOM, Prénom (naissance, mort)</w:t>
+      </w:r>
+    </w:p>
+    <w:p>
+      <w:proofErr w:type="spellStart"/>
       <w:r>
         <w:rPr>
           <w:rFonts w:ascii="Times New Roman" w:hAnsi="Times New Roman"/>
           <w:sz w:val="20"/>
         </w:rPr>
-        <w:t> : Relation des divertissements que le roi a donné aux reines dans le parc de Versailles, écrite à un gentilhomme qui est présentement hors de France</w:t>
-      </w:r>
-    </w:p>
-    <w:p>
-      <w:proofErr w:type="gramStart"/>
+        <w:t>title</w:t>
+      </w:r>
+      <w:proofErr w:type="spellEnd"/>
       <w:r>
         <w:rPr>
           <w:rFonts w:ascii="Times New Roman" w:hAnsi="Times New Roman"/>
           <w:sz w:val="20"/>
         </w:rPr>
-        <w:t>date</w:t>
-      </w:r>
-      <w:proofErr w:type="gramEnd"/>
+        <w:t> : Relation des divertissements que le roi a donné aux reines dans le parc de Versailles, écrite à un gentilhomme qui est présentement hors de France</w:t>
+      </w:r>
+    </w:p>
+    <w:p>
       <w:r>
         <w:rPr>
           <w:rFonts w:ascii="Times New Roman" w:hAnsi="Times New Roman"/>
           <w:sz w:val="20"/>
         </w:rPr>
-        <w:t> : 1664</w:t>
-      </w:r>
-    </w:p>
-    <w:p>
-      <w:proofErr w:type="spellStart"/>
-      <w:proofErr w:type="gramStart"/>
+        <w:t xml:space="preserve">date : </w:t>
+      </w:r>
       <w:r>
         <w:rPr>
           <w:rFonts w:ascii="Times New Roman" w:hAnsi="Times New Roman"/>
           <w:sz w:val="20"/>
         </w:rPr>
+        <w:t>AAAA/MM/JJ</w:t>
+      </w:r>
+    </w:p>
+    <w:p>
+      <w:pPr>
+        <w:rPr>
+          <w:rFonts w:ascii="Times New Roman" w:hAnsi="Times New Roman"/>
+          <w:sz w:val="20"/>
+        </w:rPr>
+      </w:pPr>
+      <w:proofErr w:type="spellStart"/>
+      <w:r>
+        <w:rPr>
+          <w:rFonts w:ascii="Times New Roman" w:hAnsi="Times New Roman"/>
+          <w:sz w:val="20"/>
+        </w:rPr>
         <w:t>bibl</w:t>
       </w:r>
       <w:proofErr w:type="spellEnd"/>
-      <w:proofErr w:type="gramEnd"/>
       <w:r>
         <w:rPr>
           <w:rFonts w:ascii="Times New Roman" w:hAnsi="Times New Roman"/>
@@ -92,7 +97,41 @@
           <w:rFonts w:ascii="Times New Roman" w:hAnsi="Times New Roman"/>
           <w:sz w:val="20"/>
         </w:rPr>
-        <w:t>, Paris, Barbin, 1664</w:t>
+        <w:t xml:space="preserve">, Paris, </w:t>
+      </w:r>
+      <w:proofErr w:type="spellStart"/>
+      <w:r>
+        <w:rPr>
+          <w:rFonts w:ascii="Times New Roman" w:hAnsi="Times New Roman"/>
+          <w:sz w:val="20"/>
+        </w:rPr>
+        <w:t>Barbin</w:t>
+      </w:r>
+      <w:proofErr w:type="spellEnd"/>
+      <w:r>
+        <w:rPr>
+          <w:rFonts w:ascii="Times New Roman" w:hAnsi="Times New Roman"/>
+          <w:sz w:val="20"/>
+        </w:rPr>
+        <w:t>, 1664</w:t>
+      </w:r>
+    </w:p>
+    <w:p>
+      <w:proofErr w:type="spellStart"/>
+      <w:r>
+        <w:rPr>
+          <w:rFonts w:ascii="Times New Roman" w:hAnsi="Times New Roman"/>
+          <w:sz w:val="20"/>
+        </w:rPr>
+        <w:t>copyeditor</w:t>
+      </w:r>
+      <w:proofErr w:type="spellEnd"/>
+      <w:r>
+        <w:rPr>
+          <w:rFonts w:ascii="Times New Roman" w:hAnsi="Times New Roman"/>
+          <w:sz w:val="20"/>
+        </w:rPr>
+        <w:t> : Nom de la personne qui édite le texte (DEGUIN, Yohann par exemple)</w:t>
       </w:r>
     </w:p>
     <w:p>
@@ -171,43 +210,124 @@
     </w:p>
     <w:p>
       <w:pPr>
+        <w:pStyle w:val="l"/>
+        <w:rPr>
+          <w:rStyle w:val="name"/>
+          <w:highlight w:val="none"/>
+        </w:rPr>
+      </w:pPr>
+    </w:p>
+    <w:p>
+      <w:pPr>
+        <w:pStyle w:val="l"/>
+        <w:rPr>
+          <w:rStyle w:val="persName"/>
+          <w:highlight w:val="none"/>
+        </w:rPr>
+      </w:pPr>
+      <w:r>
+        <w:rPr>
+          <w:rStyle w:val="persName"/>
+          <w:highlight w:val="none"/>
+        </w:rPr>
+        <w:t xml:space="preserve">Les noms de </w:t>
+      </w:r>
+      <w:r>
+        <w:rPr>
+          <w:rStyle w:val="persName"/>
+          <w:highlight w:val="none"/>
+        </w:rPr>
+        <w:t>personnes</w:t>
+      </w:r>
+      <w:r>
+        <w:rPr>
+          <w:rStyle w:val="persName"/>
+          <w:highlight w:val="none"/>
+        </w:rPr>
+        <w:t xml:space="preserve"> réelles</w:t>
+      </w:r>
+    </w:p>
+    <w:p>
+      <w:pPr>
+        <w:pStyle w:val="l"/>
+        <w:rPr>
+          <w:rStyle w:val="persName"/>
+          <w:highlight w:val="none"/>
+        </w:rPr>
+      </w:pPr>
+    </w:p>
+    <w:p>
+      <w:pPr>
+        <w:pStyle w:val="l"/>
+        <w:rPr>
+          <w:rStyle w:val="tech"/>
+          <w:highlight w:val="none"/>
+        </w:rPr>
+      </w:pPr>
+      <w:r>
+        <w:rPr>
+          <w:rStyle w:val="tech"/>
+          <w:highlight w:val="none"/>
+        </w:rPr>
+        <w:t>Les techniques</w:t>
+      </w:r>
+    </w:p>
+    <w:p>
+      <w:pPr>
         <w:pStyle w:val="Corpsdetexte"/>
-      </w:pPr>
+        <w:rPr>
+          <w:rStyle w:val="placeName"/>
+          <w:highlight w:val="none"/>
+        </w:rPr>
+      </w:pPr>
+      <w:r>
+        <w:rPr>
+          <w:rStyle w:val="placeName"/>
+          <w:highlight w:val="none"/>
+        </w:rPr>
+        <w:t>Les noms de lieu</w:t>
+      </w:r>
     </w:p>
     <w:p>
       <w:pPr>
         <w:pStyle w:val="Corpsdetexte"/>
         <w:rPr>
-          <w:rStyle w:val="placeName"/>
-          <w:highlight w:val="none"/>
-        </w:rPr>
-      </w:pPr>
-      <w:r>
-        <w:rPr>
-          <w:rStyle w:val="placeName"/>
-          <w:highlight w:val="none"/>
-        </w:rPr>
-        <w:t>Les noms de lieu</w:t>
+          <w:rStyle w:val="date"/>
+        </w:rPr>
+      </w:pPr>
+      <w:r>
+        <w:rPr>
+          <w:rStyle w:val="date"/>
+        </w:rPr>
+        <w:t>Les</w:t>
+      </w:r>
+      <w:r>
+        <w:rPr>
+          <w:rStyle w:val="date"/>
+        </w:rPr>
+        <w:t xml:space="preserve"> dates</w:t>
+      </w:r>
+    </w:p>
+    <w:p>
+      <w:pPr>
+        <w:pStyle w:val="l"/>
+        <w:rPr>
+          <w:rStyle w:val="name"/>
+          <w:highlight w:val="none"/>
+        </w:rPr>
+      </w:pPr>
+      <w:r>
+        <w:rPr>
+          <w:rStyle w:val="name"/>
+          <w:highlight w:val="none"/>
+        </w:rPr>
+        <w:t>Les noms de personnages</w:t>
       </w:r>
     </w:p>
     <w:p>
       <w:pPr>
         <w:pStyle w:val="Corpsdetexte"/>
         <w:rPr>
-          <w:rStyle w:val="date"/>
-        </w:rPr>
-      </w:pPr>
-      <w:r>
-        <w:rPr>
-          <w:rStyle w:val="date"/>
-        </w:rPr>
-        <w:t>Les dates</w:t>
-      </w:r>
-    </w:p>
-    <w:p>
-      <w:pPr>
-        <w:pStyle w:val="Corpsdetexte"/>
-        <w:rPr>
           <w:rStyle w:val="foreign"/>
         </w:rPr>
       </w:pPr>
@@ -220,7 +340,38 @@
     </w:p>
     <w:p>
       <w:pPr>
+        <w:pStyle w:val="description"/>
+      </w:pPr>
+      <w:r>
+        <w:t>Les</w:t>
+      </w:r>
+      <w:r>
+        <w:t xml:space="preserve"> description</w:t>
+      </w:r>
+      <w:r>
+        <w:t>s</w:t>
+      </w:r>
+    </w:p>
+    <w:p>
+      <w:pPr>
         <w:pStyle w:val="l"/>
+        <w:rPr>
+          <w:rStyle w:val="tech"/>
+          <w:highlight w:val="none"/>
+        </w:rPr>
+      </w:pPr>
+    </w:p>
+    <w:p>
+      <w:pPr>
+        <w:pStyle w:val="byline"/>
+      </w:pPr>
+      <w:r>
+        <w:t>L’annonce de l’auteur ou de l’éditeur : « Par Barbier »</w:t>
+      </w:r>
+    </w:p>
+    <w:p>
+      <w:pPr>
+        <w:pStyle w:val="byline"/>
         <w:rPr>
           <w:rStyle w:val="foreign"/>
           <w:color w:val="auto"/>
@@ -229,75 +380,267 @@
     </w:p>
     <w:p>
       <w:pPr>
+        <w:pStyle w:val="Corpsdetexte"/>
+        <w:rPr>
+          <w:rStyle w:val="pb"/>
+          <w:highlight w:val="none"/>
+        </w:rPr>
+      </w:pPr>
+      <w:r>
+        <w:rPr>
+          <w:rStyle w:val="pb"/>
+          <w:highlight w:val="none"/>
+        </w:rPr>
+        <w:t xml:space="preserve">Les numéros de </w:t>
+      </w:r>
+      <w:bookmarkStart w:id="0" w:name="_GoBack"/>
+      <w:r>
+        <w:rPr>
+          <w:rStyle w:val="pb"/>
+          <w:highlight w:val="none"/>
+        </w:rPr>
+        <w:t>page</w:t>
+      </w:r>
+      <w:bookmarkEnd w:id="0"/>
+      <w:r>
+        <w:rPr>
+          <w:rStyle w:val="pb"/>
+          <w:highlight w:val="none"/>
+        </w:rPr>
+        <w:t>.</w:t>
+      </w:r>
+    </w:p>
+    <w:p>
+      <w:pPr>
+        <w:pStyle w:val="Corpsdetexte"/>
+        <w:rPr>
+          <w:rStyle w:val="pb"/>
+          <w:highlight w:val="none"/>
+        </w:rPr>
+      </w:pPr>
+    </w:p>
+    <w:p>
+      <w:pPr>
+        <w:pStyle w:val="Corpsdetexte"/>
+      </w:pPr>
+      <w:r>
+        <w:t>Ci-après, un exemple :</w:t>
+      </w:r>
+    </w:p>
+    <w:p>
+      <w:pPr>
+        <w:pStyle w:val="salute"/>
+      </w:pPr>
+    </w:p>
+    <w:p>
+      <w:pPr>
+        <w:pStyle w:val="salute"/>
+      </w:pPr>
+    </w:p>
+    <w:p>
+      <w:pPr>
+        <w:pStyle w:val="salute"/>
+      </w:pPr>
+      <w:r>
+        <w:t>Chers tous,</w:t>
+      </w:r>
+    </w:p>
+    <w:p>
+      <w:pPr>
+        <w:pStyle w:val="Corpsdetexte"/>
+        <w:rPr>
+          <w:rStyle w:val="pb"/>
+          <w:highlight w:val="none"/>
+        </w:rPr>
+      </w:pPr>
+    </w:p>
+    <w:p>
+      <w:pPr>
+        <w:pStyle w:val="Corpsdetexte"/>
+      </w:pPr>
+      <w:r>
+        <w:t xml:space="preserve">Ce corps de texte est très riche puisque si j’écris </w:t>
+      </w:r>
+      <w:r>
+        <w:rPr>
+          <w:rStyle w:val="name"/>
+          <w:highlight w:val="none"/>
+        </w:rPr>
+        <w:t>Charlemagne</w:t>
+      </w:r>
+      <w:r>
+        <w:t xml:space="preserve"> je me trouve avec un nom de personnage, si j’écris </w:t>
+      </w:r>
+      <w:r>
+        <w:rPr>
+          <w:rStyle w:val="placeName"/>
+          <w:highlight w:val="none"/>
+        </w:rPr>
+        <w:t>Versailles</w:t>
+      </w:r>
+      <w:r>
+        <w:t xml:space="preserve">, voilà un lieu. </w:t>
+      </w:r>
+      <w:r>
+        <w:rPr>
+          <w:rStyle w:val="persName"/>
+          <w:highlight w:val="none"/>
+        </w:rPr>
+        <w:t>Louis XIV</w:t>
+      </w:r>
+      <w:r>
+        <w:t xml:space="preserve"> est mort en </w:t>
+      </w:r>
+      <w:r>
+        <w:rPr>
+          <w:rStyle w:val="date"/>
+        </w:rPr>
+        <w:t>1715</w:t>
+      </w:r>
+      <w:r>
+        <w:t xml:space="preserve"> ; personne n’a pensé à tirer un </w:t>
+      </w:r>
+      <w:r>
+        <w:rPr>
+          <w:rStyle w:val="tech"/>
+          <w:highlight w:val="none"/>
+        </w:rPr>
+        <w:t>feu d’artifice</w:t>
+      </w:r>
+      <w:r>
+        <w:t xml:space="preserve"> pour fêter ça : et hop, une personne réelle, une date et une technique. Là, je vais signaler un saut de page ! Attention : </w:t>
+      </w:r>
+      <w:r>
+        <w:rPr>
+          <w:rStyle w:val="pb"/>
+          <w:highlight w:val="none"/>
+        </w:rPr>
+        <w:t>1</w:t>
+      </w:r>
+      <w:r>
+        <w:t xml:space="preserve"> ; </w:t>
+      </w:r>
+      <w:r>
+        <w:rPr>
+          <w:rStyle w:val="pb"/>
+          <w:highlight w:val="none"/>
+        </w:rPr>
+        <w:t>2</w:t>
+      </w:r>
+      <w:r>
+        <w:t xml:space="preserve">. </w:t>
+      </w:r>
+      <w:r>
+        <w:rPr>
+          <w:rStyle w:val="foreign"/>
+        </w:rPr>
+        <w:t xml:space="preserve">So </w:t>
+      </w:r>
+      <w:proofErr w:type="spellStart"/>
+      <w:r>
+        <w:rPr>
+          <w:rStyle w:val="foreign"/>
+        </w:rPr>
+        <w:t>easy</w:t>
+      </w:r>
+      <w:proofErr w:type="spellEnd"/>
+      <w:r>
+        <w:rPr>
+          <w:rStyle w:val="foreign"/>
+        </w:rPr>
+        <w:t>!</w:t>
+      </w:r>
+      <w:r>
+        <w:t xml:space="preserve"> Tiens, si on versifiait un peu ?</w:t>
+      </w:r>
+    </w:p>
+    <w:p>
+      <w:pPr>
+        <w:pStyle w:val="labelhead"/>
+      </w:pPr>
+      <w:r>
+        <w:t xml:space="preserve">Petit interlude où je cite </w:t>
+      </w:r>
+      <w:r>
+        <w:rPr>
+          <w:rStyle w:val="persName"/>
+          <w:highlight w:val="none"/>
+        </w:rPr>
+        <w:t>Racine</w:t>
+      </w:r>
+    </w:p>
+    <w:p>
+      <w:pPr>
+        <w:rPr>
+          <w:rStyle w:val="labelspeaker"/>
+        </w:rPr>
+      </w:pPr>
+      <w:r>
+        <w:rPr>
+          <w:rStyle w:val="labelspeaker"/>
+        </w:rPr>
+        <w:t>BERENICE</w:t>
+      </w:r>
+    </w:p>
+    <w:p>
+      <w:pPr>
         <w:pStyle w:val="l"/>
-        <w:rPr>
-          <w:rStyle w:val="name"/>
-          <w:highlight w:val="none"/>
-        </w:rPr>
-      </w:pPr>
-      <w:r>
-        <w:rPr>
-          <w:rStyle w:val="name"/>
-          <w:highlight w:val="none"/>
-        </w:rPr>
-        <w:t>Les noms de personnages</w:t>
+      </w:pPr>
+      <w:r>
+        <w:t xml:space="preserve">Dans un mois, dans un an, combien souffrirons-nous, </w:t>
       </w:r>
     </w:p>
     <w:p>
       <w:pPr>
         <w:pStyle w:val="l"/>
-        <w:rPr>
-          <w:rStyle w:val="name"/>
-          <w:highlight w:val="none"/>
-        </w:rPr>
-      </w:pPr>
+      </w:pPr>
+      <w:r>
+        <w:t>Seigneur, que tant de mers me séparent de vous ?</w:t>
+      </w:r>
     </w:p>
     <w:p>
       <w:pPr>
         <w:pStyle w:val="l"/>
-        <w:rPr>
-          <w:rStyle w:val="persName"/>
-          <w:highlight w:val="none"/>
-        </w:rPr>
-      </w:pPr>
-      <w:r>
-        <w:rPr>
-          <w:rStyle w:val="persName"/>
-          <w:highlight w:val="none"/>
-        </w:rPr>
-        <w:t>Les noms de personnes réelles</w:t>
+      </w:pPr>
+      <w:r>
+        <w:t>Que le jour recommence et que le jour finisse,</w:t>
       </w:r>
     </w:p>
     <w:p>
       <w:pPr>
         <w:pStyle w:val="l"/>
-        <w:rPr>
-          <w:rStyle w:val="persName"/>
-          <w:highlight w:val="none"/>
-        </w:rPr>
-      </w:pPr>
+      </w:pPr>
+      <w:r>
+        <w:t>Sans que jamais Titus puisse voir Bérénice.</w:t>
+      </w:r>
     </w:p>
     <w:p>
       <w:pPr>
         <w:pStyle w:val="l"/>
-        <w:rPr>
-          <w:rStyle w:val="tech"/>
-          <w:highlight w:val="none"/>
-        </w:rPr>
-      </w:pPr>
-      <w:r>
-        <w:rPr>
-          <w:rStyle w:val="tech"/>
-          <w:highlight w:val="none"/>
-        </w:rPr>
-        <w:t>Les techniques</w:t>
-      </w:r>
-    </w:p>
-    <w:p>
-      <w:pPr>
-        <w:pStyle w:val="l"/>
-        <w:rPr>
-          <w:rStyle w:val="tech"/>
+      </w:pPr>
+    </w:p>
+    <w:p>
+      <w:pPr>
+        <w:pStyle w:val="description"/>
+      </w:pPr>
+      <w:r>
+        <w:t>C’est un bout de réplique en rimes suivies comme dans n’importe quelle tragédie classique</w:t>
+      </w:r>
+      <w:r>
+        <w:t xml:space="preserve"> et ceci est une description</w:t>
+      </w:r>
+      <w:r>
+        <w:t>.</w:t>
+      </w:r>
+    </w:p>
+    <w:p>
+      <w:pPr>
+        <w:pStyle w:val="Corpsdetexte"/>
+        <w:rPr>
+          <w:rStyle w:val="pb"/>
+          <w:rFonts w:ascii="Times" w:hAnsi="Times"/>
+          <w:color w:val="auto"/>
+          <w:sz w:val="24"/>
           <w:highlight w:val="none"/>
         </w:rPr>
       </w:pPr>
@@ -305,37 +648,24 @@
     <w:p>
       <w:pPr>
         <w:pStyle w:val="byline"/>
-      </w:pPr>
-      <w:r>
-        <w:t>L’annonce de l’auteur ou de l’éditeur : « Par Barbier »</w:t>
-      </w:r>
-    </w:p>
-    <w:p>
-      <w:pPr>
-        <w:pStyle w:val="byline"/>
-        <w:rPr>
-          <w:rStyle w:val="foreign"/>
+        <w:rPr>
+          <w:rStyle w:val="pb"/>
+          <w:rFonts w:ascii="Times" w:hAnsi="Times"/>
           <w:color w:val="auto"/>
-        </w:rPr>
-      </w:pPr>
-    </w:p>
-    <w:p>
-      <w:pPr>
-        <w:pStyle w:val="Corpsdetexte"/>
+          <w:sz w:val="24"/>
+          <w:highlight w:val="none"/>
+        </w:rPr>
+      </w:pPr>
+      <w:r>
         <w:rPr>
           <w:rStyle w:val="pb"/>
-          <w:highlight w:val="none"/>
-        </w:rPr>
-      </w:pPr>
-      <w:r>
-        <w:rPr>
-          <w:rStyle w:val="pb"/>
-          <w:highlight w:val="none"/>
-        </w:rPr>
-        <w:t>Les numéros de page.</w:t>
-      </w:r>
-      <w:bookmarkStart w:id="0" w:name="_GoBack"/>
-      <w:bookmarkEnd w:id="0"/>
+          <w:rFonts w:ascii="Times" w:hAnsi="Times"/>
+          <w:color w:val="auto"/>
+          <w:sz w:val="24"/>
+          <w:highlight w:val="none"/>
+        </w:rPr>
+        <w:t>Par Yohann</w:t>
+      </w:r>
     </w:p>
     <w:sectPr>
       <w:pgSz w:w="11906" w:h="16838"/>
@@ -819,34 +1149,43 @@
   <w:style w:type="character" w:customStyle="1" w:styleId="persName">
     <w:name w:val="&lt;persName&gt;"/>
     <w:qFormat/>
-    <w:rPr>
-      <w:color w:val="auto"/>
+    <w:rsid w:val="00B95E34"/>
+    <w:rPr>
+      <w:color w:val="FFFFFF" w:themeColor="background1"/>
       <w:highlight w:val="yellow"/>
-      <w:bdr w:val="single" w:sz="2" w:space="1" w:color="81D41A"/>
+      <w:bdr w:val="single" w:sz="2" w:space="0" w:color="FFD966" w:themeColor="accent4" w:themeTint="99"/>
+      <w:shd w:val="clear" w:color="auto" w:fill="4472C4" w:themeFill="accent1"/>
     </w:rPr>
   </w:style>
   <w:style w:type="character" w:customStyle="1" w:styleId="placeName">
     <w:name w:val="&lt;placeName&gt;"/>
     <w:qFormat/>
+    <w:rsid w:val="00B95E34"/>
     <w:rPr>
       <w:highlight w:val="red"/>
-      <w:bdr w:val="single" w:sz="2" w:space="1" w:color="FFAA95"/>
+      <w:bdr w:val="none" w:sz="0" w:space="0" w:color="auto"/>
+      <w:shd w:val="clear" w:color="auto" w:fill="BDD6EE" w:themeFill="accent5" w:themeFillTint="66"/>
     </w:rPr>
   </w:style>
   <w:style w:type="character" w:customStyle="1" w:styleId="name">
     <w:name w:val="&lt;name&gt;"/>
     <w:qFormat/>
-    <w:rPr>
+    <w:rsid w:val="00B95E34"/>
+    <w:rPr>
+      <w:color w:val="auto"/>
       <w:highlight w:val="blue"/>
-      <w:bdr w:val="single" w:sz="2" w:space="1" w:color="B4C7DC"/>
+      <w:bdr w:val="none" w:sz="0" w:space="0" w:color="auto"/>
+      <w:shd w:val="clear" w:color="auto" w:fill="FFFF00"/>
     </w:rPr>
   </w:style>
   <w:style w:type="character" w:customStyle="1" w:styleId="tech">
     <w:name w:val="&lt;tech&gt;"/>
     <w:qFormat/>
+    <w:rsid w:val="00B95E34"/>
     <w:rPr>
       <w:highlight w:val="yellow"/>
-      <w:bdr w:val="single" w:sz="2" w:space="1" w:color="FFE994"/>
+      <w:bdr w:val="single" w:sz="2" w:space="0" w:color="FFE994"/>
+      <w:shd w:val="clear" w:color="auto" w:fill="C00000"/>
     </w:rPr>
   </w:style>
   <w:style w:type="paragraph" w:styleId="Titre">
@@ -867,6 +1206,7 @@
   <w:style w:type="paragraph" w:styleId="Corpsdetexte">
     <w:name w:val="Body Text"/>
     <w:basedOn w:val="Normal"/>
+    <w:link w:val="CorpsdetexteCar"/>
     <w:pPr>
       <w:spacing w:before="85" w:after="85" w:line="276" w:lineRule="auto"/>
       <w:jc w:val="both"/>
@@ -971,9 +1311,10 @@
     <w:basedOn w:val="Policepardfaut"/>
     <w:uiPriority w:val="1"/>
     <w:qFormat/>
-    <w:rsid w:val="00E94D31"/>
-    <w:rPr>
-      <w:bdr w:val="single" w:sz="4" w:space="0" w:color="7030A0"/>
+    <w:rsid w:val="00B95E34"/>
+    <w:rPr>
+      <w:bdr w:val="none" w:sz="0" w:space="0" w:color="auto"/>
+      <w:shd w:val="clear" w:color="auto" w:fill="F7CAAC" w:themeFill="accent2" w:themeFillTint="66"/>
     </w:rPr>
   </w:style>
   <w:style w:type="character" w:customStyle="1" w:styleId="Titre1Car">
@@ -987,6 +1328,81 @@
       <w:color w:val="2F5496" w:themeColor="accent1" w:themeShade="BF"/>
       <w:sz w:val="32"/>
       <w:szCs w:val="32"/>
+      <w:lang w:eastAsia="fr-FR"/>
+    </w:rPr>
+  </w:style>
+  <w:style w:type="character" w:customStyle="1" w:styleId="labelspeaker">
+    <w:name w:val="&lt;label.speaker&gt;"/>
+    <w:basedOn w:val="Policepardfaut"/>
+    <w:uiPriority w:val="1"/>
+    <w:qFormat/>
+    <w:rsid w:val="00B95E34"/>
+    <w:rPr>
+      <w:i/>
+      <w:bdr w:val="none" w:sz="0" w:space="0" w:color="auto"/>
+      <w:shd w:val="clear" w:color="auto" w:fill="E2EFD9" w:themeFill="accent6" w:themeFillTint="33"/>
+    </w:rPr>
+  </w:style>
+  <w:style w:type="paragraph" w:customStyle="1" w:styleId="labelhead">
+    <w:name w:val="&lt;label.head&gt;"/>
+    <w:basedOn w:val="Corpsdetexte"/>
+    <w:link w:val="labelheadCar"/>
+    <w:qFormat/>
+    <w:rsid w:val="00B95E34"/>
+    <w:pPr>
+      <w:ind w:firstLine="709"/>
+    </w:pPr>
+    <w:rPr>
+      <w:b/>
+      <w:i/>
+    </w:rPr>
+  </w:style>
+  <w:style w:type="paragraph" w:customStyle="1" w:styleId="description">
+    <w:name w:val="&lt;description&gt;"/>
+    <w:basedOn w:val="Normal"/>
+    <w:link w:val="descriptionCar"/>
+    <w:qFormat/>
+    <w:rsid w:val="00B95E34"/>
+    <w:rPr>
+      <w:rFonts w:ascii="Times New Roman" w:hAnsi="Times New Roman"/>
+      <w:sz w:val="22"/>
+      <w:u w:val="single"/>
+    </w:rPr>
+  </w:style>
+  <w:style w:type="character" w:customStyle="1" w:styleId="CorpsdetexteCar">
+    <w:name w:val="Corps de texte Car"/>
+    <w:basedOn w:val="Policepardfaut"/>
+    <w:link w:val="Corpsdetexte"/>
+    <w:rsid w:val="00B95E34"/>
+    <w:rPr>
+      <w:rFonts w:ascii="Times" w:eastAsia="Times" w:hAnsi="Times" w:cs="Times New Roman"/>
+      <w:szCs w:val="20"/>
+      <w:lang w:eastAsia="fr-FR"/>
+    </w:rPr>
+  </w:style>
+  <w:style w:type="character" w:customStyle="1" w:styleId="labelheadCar">
+    <w:name w:val="&lt;label.head&gt; Car"/>
+    <w:basedOn w:val="CorpsdetexteCar"/>
+    <w:link w:val="labelhead"/>
+    <w:rsid w:val="00B95E34"/>
+    <w:rPr>
+      <w:rFonts w:ascii="Times" w:eastAsia="Times" w:hAnsi="Times" w:cs="Times New Roman"/>
+      <w:b/>
+      <w:i/>
+      <w:szCs w:val="20"/>
+      <w:lang w:eastAsia="fr-FR"/>
+    </w:rPr>
+  </w:style>
+  <w:style w:type="character" w:customStyle="1" w:styleId="descriptionCar">
+    <w:name w:val="&lt;description&gt; Car"/>
+    <w:basedOn w:val="Policepardfaut"/>
+    <w:link w:val="description"/>
+    <w:rsid w:val="00B95E34"/>
+    <w:rPr>
+      <w:rFonts w:ascii="Times New Roman" w:eastAsia="Times" w:hAnsi="Times New Roman" w:cs="Times New Roman"/>
+      <w:sz w:val="22"/>
+      <w:szCs w:val="20"/>
+      <w:u w:val="single"/>
       <w:lang w:eastAsia="fr-FR"/>
     </w:rPr>
   </w:style>
@@ -1259,7 +1675,7 @@
 </file>
 
 <file path=customXml/itemProps1.xml><?xml version="1.0" encoding="utf-8"?>
-<ds:datastoreItem xmlns:ds="http://schemas.openxmlformats.org/officeDocument/2006/customXml" ds:itemID="{653A5DDB-E0BC-44A3-9504-9518A0B440DA}">
+<ds:datastoreItem xmlns:ds="http://schemas.openxmlformats.org/officeDocument/2006/customXml" ds:itemID="{9B125944-8C0E-F140-AC5E-D313AC4404D4}">
   <ds:schemaRefs>
     <ds:schemaRef ds:uri="http://schemas.openxmlformats.org/officeDocument/2006/bibliography"/>
   </ds:schemaRefs>

</xml_diff>